<commit_message>
Fasi progetto aggiornate + info prof
</commit_message>
<xml_diff>
--- a/00_Fasi Progetto.docx
+++ b/00_Fasi Progetto.docx
@@ -55,7 +55,35 @@
           <w:sz w:val="28"/>
           <w:szCs w:val="28"/>
         </w:rPr>
+        <w:t xml:space="preserve">1 – </w:t>
+      </w:r>
+      <w:r>
+        <w:rPr>
+          <w:rFonts w:ascii="Segoe UI" w:hAnsi="Segoe UI" w:cs="Segoe UI"/>
+          <w:b/>
+          <w:bCs/>
+          <w:sz w:val="28"/>
+          <w:szCs w:val="28"/>
+        </w:rPr>
         <w:t>Analisi dei requisiti</w:t>
+      </w:r>
+      <w:r>
+        <w:rPr>
+          <w:rFonts w:ascii="Segoe UI" w:hAnsi="Segoe UI" w:cs="Segoe UI"/>
+          <w:sz w:val="28"/>
+          <w:szCs w:val="28"/>
+        </w:rPr>
+        <w:t xml:space="preserve"> </w:t>
+      </w:r>
+      <w:r>
+        <w:rPr>
+          <w:rFonts w:ascii="Segoe UI" w:hAnsi="Segoe UI" w:cs="Segoe UI"/>
+          <w:b/>
+          <w:bCs/>
+          <w:sz w:val="28"/>
+          <w:szCs w:val="28"/>
+        </w:rPr>
+        <w:t>ed eliminazione ambiguità</w:t>
       </w:r>
     </w:p>
     <w:p>
@@ -142,15 +170,7 @@
           <w:sz w:val="28"/>
           <w:szCs w:val="28"/>
         </w:rPr>
-        <w:t>u</w:t>
-      </w:r>
-      <w:r>
-        <w:rPr>
-          <w:rFonts w:ascii="Segoe UI" w:hAnsi="Segoe UI" w:cs="Segoe UI"/>
-          <w:sz w:val="28"/>
-          <w:szCs w:val="28"/>
-        </w:rPr>
-        <w:t>na breve descrizione del concetto</w:t>
+        <w:t>una breve descrizione del concetto</w:t>
       </w:r>
     </w:p>
     <w:p>
@@ -173,15 +193,7 @@
           <w:sz w:val="28"/>
           <w:szCs w:val="28"/>
         </w:rPr>
-        <w:t>e</w:t>
-      </w:r>
-      <w:r>
-        <w:rPr>
-          <w:rFonts w:ascii="Segoe UI" w:hAnsi="Segoe UI" w:cs="Segoe UI"/>
-          <w:sz w:val="28"/>
-          <w:szCs w:val="28"/>
-        </w:rPr>
-        <w:t>ventuali sinonimi</w:t>
+        <w:t>eventuali sinonimi</w:t>
       </w:r>
     </w:p>
     <w:p>
@@ -204,15 +216,7 @@
           <w:sz w:val="28"/>
           <w:szCs w:val="28"/>
         </w:rPr>
-        <w:t>r</w:t>
-      </w:r>
-      <w:r>
-        <w:rPr>
-          <w:rFonts w:ascii="Segoe UI" w:hAnsi="Segoe UI" w:cs="Segoe UI"/>
-          <w:sz w:val="28"/>
-          <w:szCs w:val="28"/>
-        </w:rPr>
-        <w:t>elazioni con altri concetti del glossario stesso</w:t>
+        <w:t>relazioni con altri concetti del glossario stesso</w:t>
       </w:r>
     </w:p>
     <w:p>
@@ -282,6 +286,66 @@
           </wp:inline>
         </w:drawing>
       </w:r>
+    </w:p>
+    <w:p>
+      <w:pPr>
+        <w:spacing w:after="0" w:line="276" w:lineRule="auto"/>
+        <w:rPr>
+          <w:rFonts w:ascii="Segoe UI" w:hAnsi="Segoe UI" w:cs="Segoe UI"/>
+          <w:sz w:val="28"/>
+          <w:szCs w:val="28"/>
+        </w:rPr>
+      </w:pPr>
+    </w:p>
+    <w:p>
+      <w:pPr>
+        <w:spacing w:after="0" w:line="276" w:lineRule="auto"/>
+        <w:rPr>
+          <w:rFonts w:ascii="Segoe UI" w:hAnsi="Segoe UI" w:cs="Segoe UI"/>
+          <w:b/>
+          <w:bCs/>
+          <w:i/>
+          <w:iCs/>
+          <w:sz w:val="28"/>
+          <w:szCs w:val="28"/>
+        </w:rPr>
+      </w:pPr>
+      <w:r>
+        <w:rPr>
+          <w:rFonts w:ascii="Segoe UI" w:hAnsi="Segoe UI" w:cs="Segoe UI"/>
+          <w:b/>
+          <w:bCs/>
+          <w:i/>
+          <w:iCs/>
+          <w:sz w:val="28"/>
+          <w:szCs w:val="28"/>
+        </w:rPr>
+        <w:t>b</w:t>
+      </w:r>
+      <w:r>
+        <w:rPr>
+          <w:rFonts w:ascii="Segoe UI" w:hAnsi="Segoe UI" w:cs="Segoe UI"/>
+          <w:b/>
+          <w:bCs/>
+          <w:i/>
+          <w:iCs/>
+          <w:sz w:val="28"/>
+          <w:szCs w:val="28"/>
+        </w:rPr>
+        <w:t xml:space="preserve">) </w:t>
+      </w:r>
+      <w:r>
+        <w:rPr>
+          <w:rFonts w:ascii="Segoe UI" w:hAnsi="Segoe UI" w:cs="Segoe UI"/>
+          <w:b/>
+          <w:bCs/>
+          <w:i/>
+          <w:iCs/>
+          <w:sz w:val="28"/>
+          <w:szCs w:val="28"/>
+        </w:rPr>
+        <w:t>Analizzare i requisiti ed eliminare le ambiguità</w:t>
+      </w:r>
       <w:bookmarkStart w:id="0" w:name="_GoBack"/>
       <w:bookmarkEnd w:id="0"/>
     </w:p>
@@ -290,481 +354,515 @@
         <w:spacing w:after="0" w:line="276" w:lineRule="auto"/>
         <w:rPr>
           <w:rFonts w:ascii="Segoe UI" w:hAnsi="Segoe UI" w:cs="Segoe UI"/>
-          <w:sz w:val="28"/>
-          <w:szCs w:val="28"/>
-        </w:rPr>
-      </w:pPr>
-    </w:p>
-    <w:p>
-      <w:pPr>
-        <w:spacing w:after="0" w:line="276" w:lineRule="auto"/>
-        <w:rPr>
-          <w:rFonts w:ascii="Segoe UI" w:hAnsi="Segoe UI" w:cs="Segoe UI"/>
-          <w:sz w:val="28"/>
-          <w:szCs w:val="28"/>
-        </w:rPr>
-      </w:pPr>
-    </w:p>
-    <w:p>
-      <w:pPr>
-        <w:spacing w:after="0" w:line="276" w:lineRule="auto"/>
-        <w:rPr>
-          <w:rFonts w:ascii="Segoe UI" w:hAnsi="Segoe UI" w:cs="Segoe UI"/>
-          <w:sz w:val="28"/>
-          <w:szCs w:val="28"/>
-        </w:rPr>
-      </w:pPr>
-    </w:p>
-    <w:p>
-      <w:pPr>
-        <w:spacing w:after="0" w:line="276" w:lineRule="auto"/>
-        <w:rPr>
-          <w:rFonts w:ascii="Segoe UI" w:hAnsi="Segoe UI" w:cs="Segoe UI"/>
-          <w:sz w:val="28"/>
-          <w:szCs w:val="28"/>
-        </w:rPr>
-      </w:pPr>
-    </w:p>
-    <w:p>
-      <w:pPr>
-        <w:spacing w:after="0" w:line="276" w:lineRule="auto"/>
-        <w:rPr>
-          <w:rFonts w:ascii="Segoe UI" w:hAnsi="Segoe UI" w:cs="Segoe UI"/>
-          <w:sz w:val="28"/>
-          <w:szCs w:val="28"/>
-        </w:rPr>
-      </w:pPr>
-    </w:p>
-    <w:p>
-      <w:pPr>
-        <w:spacing w:after="0" w:line="276" w:lineRule="auto"/>
-        <w:rPr>
-          <w:rFonts w:ascii="Segoe UI" w:hAnsi="Segoe UI" w:cs="Segoe UI"/>
-          <w:sz w:val="28"/>
-          <w:szCs w:val="28"/>
-        </w:rPr>
-      </w:pPr>
-    </w:p>
-    <w:p>
-      <w:pPr>
-        <w:spacing w:after="0" w:line="276" w:lineRule="auto"/>
-        <w:rPr>
-          <w:rFonts w:ascii="Segoe UI" w:hAnsi="Segoe UI" w:cs="Segoe UI"/>
-          <w:sz w:val="28"/>
-          <w:szCs w:val="28"/>
-        </w:rPr>
-      </w:pPr>
-    </w:p>
-    <w:p>
-      <w:pPr>
-        <w:spacing w:after="0" w:line="276" w:lineRule="auto"/>
-        <w:rPr>
-          <w:rFonts w:ascii="Segoe UI" w:hAnsi="Segoe UI" w:cs="Segoe UI"/>
-          <w:sz w:val="28"/>
-          <w:szCs w:val="28"/>
-        </w:rPr>
-      </w:pPr>
-    </w:p>
-    <w:p>
-      <w:pPr>
-        <w:spacing w:after="0" w:line="276" w:lineRule="auto"/>
-        <w:rPr>
-          <w:rFonts w:ascii="Segoe UI" w:hAnsi="Segoe UI" w:cs="Segoe UI"/>
-          <w:sz w:val="28"/>
-          <w:szCs w:val="28"/>
-        </w:rPr>
-      </w:pPr>
-    </w:p>
-    <w:p>
-      <w:pPr>
-        <w:spacing w:after="0" w:line="276" w:lineRule="auto"/>
-        <w:rPr>
-          <w:rFonts w:ascii="Segoe UI" w:hAnsi="Segoe UI" w:cs="Segoe UI"/>
-          <w:sz w:val="28"/>
-          <w:szCs w:val="28"/>
-        </w:rPr>
-      </w:pPr>
-    </w:p>
-    <w:p>
-      <w:pPr>
-        <w:spacing w:after="0" w:line="276" w:lineRule="auto"/>
-        <w:rPr>
-          <w:rFonts w:ascii="Segoe UI" w:hAnsi="Segoe UI" w:cs="Segoe UI"/>
-          <w:sz w:val="28"/>
-          <w:szCs w:val="28"/>
-        </w:rPr>
-      </w:pPr>
-    </w:p>
-    <w:p>
-      <w:pPr>
-        <w:spacing w:after="0" w:line="276" w:lineRule="auto"/>
-        <w:rPr>
-          <w:rFonts w:ascii="Segoe UI" w:hAnsi="Segoe UI" w:cs="Segoe UI"/>
-          <w:sz w:val="28"/>
-          <w:szCs w:val="28"/>
-        </w:rPr>
-      </w:pPr>
-    </w:p>
-    <w:p>
-      <w:pPr>
-        <w:spacing w:after="0" w:line="276" w:lineRule="auto"/>
-        <w:rPr>
-          <w:rFonts w:ascii="Segoe UI" w:hAnsi="Segoe UI" w:cs="Segoe UI"/>
-          <w:sz w:val="28"/>
-          <w:szCs w:val="28"/>
-        </w:rPr>
-      </w:pPr>
-    </w:p>
-    <w:p>
-      <w:pPr>
-        <w:spacing w:after="0" w:line="276" w:lineRule="auto"/>
-        <w:rPr>
-          <w:rFonts w:ascii="Segoe UI" w:hAnsi="Segoe UI" w:cs="Segoe UI"/>
-          <w:sz w:val="28"/>
-          <w:szCs w:val="28"/>
-        </w:rPr>
-      </w:pPr>
-    </w:p>
-    <w:p>
-      <w:pPr>
-        <w:spacing w:after="0" w:line="276" w:lineRule="auto"/>
-        <w:rPr>
-          <w:rFonts w:ascii="Segoe UI" w:hAnsi="Segoe UI" w:cs="Segoe UI"/>
-          <w:sz w:val="28"/>
-          <w:szCs w:val="28"/>
-        </w:rPr>
-      </w:pPr>
-    </w:p>
-    <w:p>
-      <w:pPr>
-        <w:spacing w:after="0" w:line="276" w:lineRule="auto"/>
-        <w:rPr>
-          <w:rFonts w:ascii="Segoe UI" w:hAnsi="Segoe UI" w:cs="Segoe UI"/>
-          <w:sz w:val="28"/>
-          <w:szCs w:val="28"/>
-        </w:rPr>
-      </w:pPr>
-    </w:p>
-    <w:p>
-      <w:pPr>
-        <w:spacing w:after="0" w:line="276" w:lineRule="auto"/>
-        <w:rPr>
-          <w:rFonts w:ascii="Segoe UI" w:hAnsi="Segoe UI" w:cs="Segoe UI"/>
-          <w:sz w:val="28"/>
-          <w:szCs w:val="28"/>
-        </w:rPr>
-      </w:pPr>
-    </w:p>
-    <w:p>
-      <w:pPr>
-        <w:spacing w:after="0" w:line="276" w:lineRule="auto"/>
-        <w:rPr>
-          <w:rFonts w:ascii="Segoe UI" w:hAnsi="Segoe UI" w:cs="Segoe UI"/>
-          <w:sz w:val="28"/>
-          <w:szCs w:val="28"/>
-        </w:rPr>
-      </w:pPr>
-    </w:p>
-    <w:p>
-      <w:pPr>
-        <w:spacing w:after="0" w:line="276" w:lineRule="auto"/>
-        <w:rPr>
-          <w:rFonts w:ascii="Segoe UI" w:hAnsi="Segoe UI" w:cs="Segoe UI"/>
-          <w:sz w:val="28"/>
-          <w:szCs w:val="28"/>
-        </w:rPr>
-      </w:pPr>
-    </w:p>
-    <w:p>
-      <w:pPr>
-        <w:spacing w:after="0" w:line="276" w:lineRule="auto"/>
-        <w:rPr>
-          <w:rFonts w:ascii="Segoe UI" w:hAnsi="Segoe UI" w:cs="Segoe UI"/>
-          <w:sz w:val="28"/>
-          <w:szCs w:val="28"/>
-        </w:rPr>
-      </w:pPr>
-    </w:p>
-    <w:p>
-      <w:pPr>
-        <w:spacing w:after="0" w:line="276" w:lineRule="auto"/>
-        <w:rPr>
-          <w:rFonts w:ascii="Segoe UI" w:hAnsi="Segoe UI" w:cs="Segoe UI"/>
-          <w:sz w:val="28"/>
-          <w:szCs w:val="28"/>
-        </w:rPr>
-      </w:pPr>
-    </w:p>
-    <w:p>
-      <w:pPr>
-        <w:spacing w:after="0" w:line="276" w:lineRule="auto"/>
-        <w:rPr>
-          <w:rFonts w:ascii="Segoe UI" w:hAnsi="Segoe UI" w:cs="Segoe UI"/>
-          <w:sz w:val="28"/>
-          <w:szCs w:val="28"/>
-        </w:rPr>
-      </w:pPr>
-    </w:p>
-    <w:p>
-      <w:pPr>
-        <w:spacing w:after="0" w:line="276" w:lineRule="auto"/>
-        <w:rPr>
-          <w:rFonts w:ascii="Segoe UI" w:hAnsi="Segoe UI" w:cs="Segoe UI"/>
-          <w:sz w:val="28"/>
-          <w:szCs w:val="28"/>
-        </w:rPr>
-      </w:pPr>
-    </w:p>
-    <w:p>
-      <w:pPr>
-        <w:spacing w:after="0" w:line="276" w:lineRule="auto"/>
-        <w:rPr>
-          <w:rFonts w:ascii="Segoe UI" w:hAnsi="Segoe UI" w:cs="Segoe UI"/>
-          <w:sz w:val="28"/>
-          <w:szCs w:val="28"/>
-        </w:rPr>
-      </w:pPr>
-    </w:p>
-    <w:p>
-      <w:pPr>
-        <w:spacing w:after="0" w:line="276" w:lineRule="auto"/>
-        <w:rPr>
-          <w:rFonts w:ascii="Segoe UI" w:hAnsi="Segoe UI" w:cs="Segoe UI"/>
-          <w:sz w:val="28"/>
-          <w:szCs w:val="28"/>
-        </w:rPr>
-      </w:pPr>
-    </w:p>
-    <w:p>
-      <w:pPr>
-        <w:spacing w:after="0" w:line="276" w:lineRule="auto"/>
-        <w:rPr>
-          <w:rFonts w:ascii="Segoe UI" w:hAnsi="Segoe UI" w:cs="Segoe UI"/>
-          <w:sz w:val="28"/>
-          <w:szCs w:val="28"/>
-        </w:rPr>
-      </w:pPr>
-      <w:r>
-        <w:rPr>
-          <w:rFonts w:ascii="Segoe UI" w:hAnsi="Segoe UI" w:cs="Segoe UI"/>
-          <w:sz w:val="28"/>
-          <w:szCs w:val="28"/>
-        </w:rPr>
-        <w:t>Analisi dei requisiti ed eliminazione ambiguità</w:t>
+          <w:b/>
+          <w:bCs/>
+          <w:i/>
+          <w:iCs/>
+          <w:sz w:val="28"/>
+          <w:szCs w:val="28"/>
+        </w:rPr>
+      </w:pPr>
+      <w:r>
+        <w:rPr>
+          <w:rFonts w:ascii="Segoe UI" w:hAnsi="Segoe UI" w:cs="Segoe UI"/>
+          <w:b/>
+          <w:bCs/>
+          <w:i/>
+          <w:iCs/>
+          <w:sz w:val="28"/>
+          <w:szCs w:val="28"/>
+        </w:rPr>
+        <w:t>c</w:t>
+      </w:r>
+      <w:r>
+        <w:rPr>
+          <w:rFonts w:ascii="Segoe UI" w:hAnsi="Segoe UI" w:cs="Segoe UI"/>
+          <w:b/>
+          <w:bCs/>
+          <w:i/>
+          <w:iCs/>
+          <w:sz w:val="28"/>
+          <w:szCs w:val="28"/>
+        </w:rPr>
+        <w:t xml:space="preserve">) </w:t>
+      </w:r>
+      <w:r>
+        <w:rPr>
+          <w:rFonts w:ascii="Segoe UI" w:hAnsi="Segoe UI" w:cs="Segoe UI"/>
+          <w:b/>
+          <w:bCs/>
+          <w:i/>
+          <w:iCs/>
+          <w:sz w:val="28"/>
+          <w:szCs w:val="28"/>
+        </w:rPr>
+        <w:t>Suddividere i requisiti in gruppi</w:t>
+      </w:r>
+    </w:p>
+    <w:p>
+      <w:pPr>
+        <w:spacing w:after="0" w:line="276" w:lineRule="auto"/>
+        <w:rPr>
+          <w:rFonts w:ascii="Segoe UI" w:hAnsi="Segoe UI" w:cs="Segoe UI"/>
+          <w:sz w:val="28"/>
+          <w:szCs w:val="28"/>
+        </w:rPr>
+      </w:pPr>
+      <w:r>
+        <w:rPr>
+          <w:rFonts w:ascii="Segoe UI" w:hAnsi="Segoe UI" w:cs="Segoe UI"/>
+          <w:sz w:val="28"/>
+          <w:szCs w:val="28"/>
+        </w:rPr>
+        <w:t>Cercare esempi</w:t>
+      </w:r>
+    </w:p>
+    <w:p>
+      <w:pPr>
+        <w:spacing w:after="0" w:line="276" w:lineRule="auto"/>
+        <w:rPr>
+          <w:rFonts w:ascii="Segoe UI" w:hAnsi="Segoe UI" w:cs="Segoe UI"/>
+          <w:sz w:val="28"/>
+          <w:szCs w:val="28"/>
+        </w:rPr>
+      </w:pPr>
+    </w:p>
+    <w:p>
+      <w:pPr>
+        <w:spacing w:after="0" w:line="276" w:lineRule="auto"/>
+        <w:rPr>
+          <w:rFonts w:ascii="Segoe UI" w:hAnsi="Segoe UI" w:cs="Segoe UI"/>
+          <w:b/>
+          <w:bCs/>
+          <w:sz w:val="28"/>
+          <w:szCs w:val="28"/>
+        </w:rPr>
+      </w:pPr>
+      <w:r>
+        <w:rPr>
+          <w:rFonts w:ascii="Segoe UI" w:hAnsi="Segoe UI" w:cs="Segoe UI"/>
+          <w:b/>
+          <w:bCs/>
+          <w:sz w:val="28"/>
+          <w:szCs w:val="28"/>
+        </w:rPr>
+        <w:t>2</w:t>
+      </w:r>
+      <w:r>
+        <w:rPr>
+          <w:rFonts w:ascii="Segoe UI" w:hAnsi="Segoe UI" w:cs="Segoe UI"/>
+          <w:b/>
+          <w:bCs/>
+          <w:sz w:val="28"/>
+          <w:szCs w:val="28"/>
+        </w:rPr>
+        <w:t xml:space="preserve"> – </w:t>
+      </w:r>
+      <w:r>
+        <w:rPr>
+          <w:rFonts w:ascii="Segoe UI" w:hAnsi="Segoe UI" w:cs="Segoe UI"/>
+          <w:b/>
+          <w:bCs/>
+          <w:sz w:val="28"/>
+          <w:szCs w:val="28"/>
+        </w:rPr>
+        <w:t>Basic Step</w:t>
+      </w:r>
+    </w:p>
+    <w:p>
+      <w:pPr>
+        <w:spacing w:after="0" w:line="276" w:lineRule="auto"/>
+        <w:rPr>
+          <w:rFonts w:ascii="Segoe UI" w:hAnsi="Segoe UI" w:cs="Segoe UI"/>
+          <w:b/>
+          <w:bCs/>
+          <w:i/>
+          <w:iCs/>
+          <w:sz w:val="28"/>
+          <w:szCs w:val="28"/>
+        </w:rPr>
+      </w:pPr>
+      <w:r>
+        <w:rPr>
+          <w:rFonts w:ascii="Segoe UI" w:hAnsi="Segoe UI" w:cs="Segoe UI"/>
+          <w:b/>
+          <w:bCs/>
+          <w:i/>
+          <w:iCs/>
+          <w:sz w:val="28"/>
+          <w:szCs w:val="28"/>
+        </w:rPr>
+        <w:t xml:space="preserve">a) </w:t>
+      </w:r>
+      <w:r>
+        <w:rPr>
+          <w:rFonts w:ascii="Segoe UI" w:hAnsi="Segoe UI" w:cs="Segoe UI"/>
+          <w:b/>
+          <w:bCs/>
+          <w:i/>
+          <w:iCs/>
+          <w:sz w:val="28"/>
+          <w:szCs w:val="28"/>
+        </w:rPr>
+        <w:t>Identificare i concetti più rilevanti e rappresentarli in uno schema scheletro</w:t>
+      </w:r>
+    </w:p>
+    <w:p>
+      <w:pPr>
+        <w:spacing w:after="0" w:line="276" w:lineRule="auto"/>
+        <w:rPr>
+          <w:rFonts w:ascii="Segoe UI" w:hAnsi="Segoe UI" w:cs="Segoe UI"/>
+          <w:sz w:val="28"/>
+          <w:szCs w:val="28"/>
+        </w:rPr>
+      </w:pPr>
+      <w:r>
+        <w:rPr>
+          <w:rFonts w:ascii="Segoe UI" w:hAnsi="Segoe UI" w:cs="Segoe UI"/>
+          <w:sz w:val="28"/>
+          <w:szCs w:val="28"/>
+        </w:rPr>
+        <w:t>Cercare esempi</w:t>
+      </w:r>
+    </w:p>
+    <w:p>
+      <w:pPr>
+        <w:spacing w:after="0" w:line="276" w:lineRule="auto"/>
+        <w:rPr>
+          <w:rFonts w:ascii="Segoe UI" w:hAnsi="Segoe UI" w:cs="Segoe UI"/>
+          <w:sz w:val="28"/>
+          <w:szCs w:val="28"/>
+        </w:rPr>
+      </w:pPr>
+    </w:p>
+    <w:p>
+      <w:pPr>
+        <w:spacing w:after="0" w:line="276" w:lineRule="auto"/>
+        <w:rPr>
+          <w:rFonts w:ascii="Segoe UI" w:hAnsi="Segoe UI" w:cs="Segoe UI"/>
+          <w:b/>
+          <w:bCs/>
+          <w:sz w:val="28"/>
+          <w:szCs w:val="28"/>
+        </w:rPr>
+      </w:pPr>
+      <w:r>
+        <w:rPr>
+          <w:rFonts w:ascii="Segoe UI" w:hAnsi="Segoe UI" w:cs="Segoe UI"/>
+          <w:b/>
+          <w:bCs/>
+          <w:sz w:val="28"/>
+          <w:szCs w:val="28"/>
+        </w:rPr>
+        <w:t>3</w:t>
+      </w:r>
+      <w:r>
+        <w:rPr>
+          <w:rFonts w:ascii="Segoe UI" w:hAnsi="Segoe UI" w:cs="Segoe UI"/>
+          <w:b/>
+          <w:bCs/>
+          <w:sz w:val="28"/>
+          <w:szCs w:val="28"/>
+        </w:rPr>
+        <w:t xml:space="preserve"> – </w:t>
+      </w:r>
+      <w:r>
+        <w:rPr>
+          <w:rFonts w:ascii="Segoe UI" w:hAnsi="Segoe UI" w:cs="Segoe UI"/>
+          <w:b/>
+          <w:bCs/>
+          <w:sz w:val="28"/>
+          <w:szCs w:val="28"/>
+        </w:rPr>
+        <w:t>Step di decomposizione</w:t>
+      </w:r>
+    </w:p>
+    <w:p>
+      <w:pPr>
+        <w:spacing w:after="0" w:line="276" w:lineRule="auto"/>
+        <w:rPr>
+          <w:rFonts w:ascii="Segoe UI" w:hAnsi="Segoe UI" w:cs="Segoe UI"/>
+          <w:b/>
+          <w:bCs/>
+          <w:i/>
+          <w:iCs/>
+          <w:sz w:val="28"/>
+          <w:szCs w:val="28"/>
+        </w:rPr>
+      </w:pPr>
+      <w:r>
+        <w:rPr>
+          <w:rFonts w:ascii="Segoe UI" w:hAnsi="Segoe UI" w:cs="Segoe UI"/>
+          <w:b/>
+          <w:bCs/>
+          <w:i/>
+          <w:iCs/>
+          <w:sz w:val="28"/>
+          <w:szCs w:val="28"/>
+        </w:rPr>
+        <w:t xml:space="preserve">a) </w:t>
+      </w:r>
+      <w:r>
+        <w:rPr>
+          <w:rFonts w:ascii="Segoe UI" w:hAnsi="Segoe UI" w:cs="Segoe UI"/>
+          <w:b/>
+          <w:bCs/>
+          <w:i/>
+          <w:iCs/>
+          <w:sz w:val="28"/>
+          <w:szCs w:val="28"/>
+        </w:rPr>
+        <w:t>Decomporre i requisiti con riferimento ai concetti presenti nello schema scheletro</w:t>
+      </w:r>
+    </w:p>
+    <w:p>
+      <w:pPr>
+        <w:spacing w:after="0" w:line="276" w:lineRule="auto"/>
+        <w:rPr>
+          <w:rFonts w:ascii="Segoe UI" w:hAnsi="Segoe UI" w:cs="Segoe UI"/>
+          <w:sz w:val="28"/>
+          <w:szCs w:val="28"/>
+        </w:rPr>
+      </w:pPr>
+      <w:r>
+        <w:rPr>
+          <w:rFonts w:ascii="Segoe UI" w:hAnsi="Segoe UI" w:cs="Segoe UI"/>
+          <w:sz w:val="28"/>
+          <w:szCs w:val="28"/>
+        </w:rPr>
+        <w:lastRenderedPageBreak/>
+        <w:t>Cercare esempi</w:t>
+      </w:r>
+    </w:p>
+    <w:p>
+      <w:pPr>
+        <w:spacing w:after="0" w:line="276" w:lineRule="auto"/>
+        <w:rPr>
+          <w:rFonts w:ascii="Segoe UI" w:hAnsi="Segoe UI" w:cs="Segoe UI"/>
+          <w:b/>
+          <w:bCs/>
+          <w:sz w:val="28"/>
+          <w:szCs w:val="28"/>
+        </w:rPr>
+      </w:pPr>
+      <w:r>
+        <w:rPr>
+          <w:rFonts w:ascii="Segoe UI" w:hAnsi="Segoe UI" w:cs="Segoe UI"/>
+          <w:b/>
+          <w:bCs/>
+          <w:sz w:val="28"/>
+          <w:szCs w:val="28"/>
+        </w:rPr>
+        <w:t>4</w:t>
+      </w:r>
+      <w:r>
+        <w:rPr>
+          <w:rFonts w:ascii="Segoe UI" w:hAnsi="Segoe UI" w:cs="Segoe UI"/>
+          <w:b/>
+          <w:bCs/>
+          <w:sz w:val="28"/>
+          <w:szCs w:val="28"/>
+        </w:rPr>
+        <w:t xml:space="preserve"> – </w:t>
+      </w:r>
+      <w:r>
+        <w:rPr>
+          <w:rFonts w:ascii="Segoe UI" w:hAnsi="Segoe UI" w:cs="Segoe UI"/>
+          <w:b/>
+          <w:bCs/>
+          <w:sz w:val="28"/>
+          <w:szCs w:val="28"/>
+        </w:rPr>
+        <w:t xml:space="preserve">Fase iterativa </w:t>
+      </w:r>
+      <w:r>
+        <w:rPr>
+          <w:rFonts w:ascii="Segoe UI" w:hAnsi="Segoe UI" w:cs="Segoe UI"/>
+          <w:b/>
+          <w:bCs/>
+          <w:sz w:val="28"/>
+          <w:szCs w:val="28"/>
+        </w:rPr>
+        <w:t>(da ripetere per tutti gli schemi fino a quando non viene rappresentata ogni specifica)</w:t>
+      </w:r>
+    </w:p>
+    <w:p>
+      <w:pPr>
+        <w:spacing w:after="0" w:line="276" w:lineRule="auto"/>
+        <w:rPr>
+          <w:rFonts w:ascii="Segoe UI" w:hAnsi="Segoe UI" w:cs="Segoe UI"/>
+          <w:b/>
+          <w:bCs/>
+          <w:i/>
+          <w:iCs/>
+          <w:sz w:val="28"/>
+          <w:szCs w:val="28"/>
+        </w:rPr>
+      </w:pPr>
+      <w:r>
+        <w:rPr>
+          <w:rFonts w:ascii="Segoe UI" w:hAnsi="Segoe UI" w:cs="Segoe UI"/>
+          <w:b/>
+          <w:bCs/>
+          <w:i/>
+          <w:iCs/>
+          <w:sz w:val="28"/>
+          <w:szCs w:val="28"/>
+        </w:rPr>
+        <w:t xml:space="preserve">a) </w:t>
+      </w:r>
+      <w:r>
+        <w:rPr>
+          <w:rFonts w:ascii="Segoe UI" w:hAnsi="Segoe UI" w:cs="Segoe UI"/>
+          <w:b/>
+          <w:bCs/>
+          <w:i/>
+          <w:iCs/>
+          <w:sz w:val="28"/>
+          <w:szCs w:val="28"/>
+        </w:rPr>
+        <w:t>Raffinare i concetti nello schema, in base ai requisiti</w:t>
+      </w:r>
+    </w:p>
+    <w:p>
+      <w:pPr>
+        <w:spacing w:after="0" w:line="276" w:lineRule="auto"/>
+        <w:rPr>
+          <w:rFonts w:ascii="Segoe UI" w:hAnsi="Segoe UI" w:cs="Segoe UI"/>
+          <w:b/>
+          <w:bCs/>
+          <w:i/>
+          <w:iCs/>
+          <w:sz w:val="28"/>
+          <w:szCs w:val="28"/>
+        </w:rPr>
+      </w:pPr>
+      <w:r>
+        <w:rPr>
+          <w:rFonts w:ascii="Segoe UI" w:hAnsi="Segoe UI" w:cs="Segoe UI"/>
+          <w:b/>
+          <w:bCs/>
+          <w:i/>
+          <w:iCs/>
+          <w:sz w:val="28"/>
+          <w:szCs w:val="28"/>
+        </w:rPr>
+        <w:t xml:space="preserve">b) </w:t>
+      </w:r>
+      <w:r>
+        <w:rPr>
+          <w:rFonts w:ascii="Segoe UI" w:hAnsi="Segoe UI" w:cs="Segoe UI"/>
+          <w:b/>
+          <w:bCs/>
+          <w:i/>
+          <w:iCs/>
+          <w:sz w:val="28"/>
+          <w:szCs w:val="28"/>
+        </w:rPr>
+        <w:t>Aggiungere nuovi concetti allo schema per descrivere eventuali parti dei requisiti non ancora rappresentate</w:t>
+      </w:r>
+    </w:p>
+    <w:p>
+      <w:pPr>
+        <w:spacing w:after="0" w:line="276" w:lineRule="auto"/>
+        <w:rPr>
+          <w:rFonts w:ascii="Segoe UI" w:hAnsi="Segoe UI" w:cs="Segoe UI"/>
+          <w:sz w:val="28"/>
+          <w:szCs w:val="28"/>
+        </w:rPr>
+      </w:pPr>
+      <w:r>
+        <w:rPr>
+          <w:rFonts w:ascii="Segoe UI" w:hAnsi="Segoe UI" w:cs="Segoe UI"/>
+          <w:sz w:val="28"/>
+          <w:szCs w:val="28"/>
+        </w:rPr>
+        <w:t>Cercare esempi</w:t>
+      </w:r>
+    </w:p>
+    <w:p>
+      <w:pPr>
+        <w:spacing w:after="0" w:line="276" w:lineRule="auto"/>
+        <w:rPr>
+          <w:rFonts w:ascii="Segoe UI" w:hAnsi="Segoe UI" w:cs="Segoe UI"/>
+          <w:sz w:val="28"/>
+          <w:szCs w:val="28"/>
+        </w:rPr>
+      </w:pPr>
+    </w:p>
+    <w:p>
+      <w:pPr>
+        <w:spacing w:after="0" w:line="276" w:lineRule="auto"/>
+        <w:rPr>
+          <w:rFonts w:ascii="Segoe UI" w:hAnsi="Segoe UI" w:cs="Segoe UI"/>
+          <w:b/>
+          <w:bCs/>
+          <w:sz w:val="28"/>
+          <w:szCs w:val="28"/>
+        </w:rPr>
+      </w:pPr>
+      <w:r>
+        <w:rPr>
+          <w:rFonts w:ascii="Segoe UI" w:hAnsi="Segoe UI" w:cs="Segoe UI"/>
+          <w:b/>
+          <w:bCs/>
+          <w:sz w:val="28"/>
+          <w:szCs w:val="28"/>
+        </w:rPr>
+        <w:t xml:space="preserve">5 – </w:t>
+      </w:r>
+      <w:r>
+        <w:rPr>
+          <w:rFonts w:ascii="Segoe UI" w:hAnsi="Segoe UI" w:cs="Segoe UI"/>
+          <w:b/>
+          <w:bCs/>
+          <w:sz w:val="28"/>
+          <w:szCs w:val="28"/>
+        </w:rPr>
+        <w:t>Fase di integrazione (da eseguire se è stata utilizzata la fase 3)</w:t>
+      </w:r>
+    </w:p>
+    <w:p>
+      <w:pPr>
+        <w:spacing w:after="0" w:line="276" w:lineRule="auto"/>
+        <w:rPr>
+          <w:rFonts w:ascii="Segoe UI" w:hAnsi="Segoe UI" w:cs="Segoe UI"/>
+          <w:b/>
+          <w:bCs/>
+          <w:i/>
+          <w:iCs/>
+          <w:sz w:val="28"/>
+          <w:szCs w:val="28"/>
+        </w:rPr>
+      </w:pPr>
+      <w:r>
+        <w:rPr>
+          <w:rFonts w:ascii="Segoe UI" w:hAnsi="Segoe UI" w:cs="Segoe UI"/>
+          <w:b/>
+          <w:bCs/>
+          <w:i/>
+          <w:iCs/>
+          <w:sz w:val="28"/>
+          <w:szCs w:val="28"/>
+        </w:rPr>
+        <w:t xml:space="preserve">a) </w:t>
+      </w:r>
+      <w:r>
+        <w:rPr>
+          <w:rFonts w:ascii="Segoe UI" w:hAnsi="Segoe UI" w:cs="Segoe UI"/>
+          <w:b/>
+          <w:bCs/>
+          <w:i/>
+          <w:iCs/>
+          <w:sz w:val="28"/>
+          <w:szCs w:val="28"/>
+        </w:rPr>
+        <w:t>Integrare i vari sottoschemi in uno schema generale con riferimento allo schema scheletro</w:t>
       </w:r>
     </w:p>
     <w:p>
       <w:pPr>
         <w:pStyle w:val="Paragrafoelenco"/>
-        <w:numPr>
-          <w:ilvl w:val="1"/>
-          <w:numId w:val="2"/>
-        </w:numPr>
-        <w:spacing w:after="0" w:line="276" w:lineRule="auto"/>
-        <w:rPr>
-          <w:rFonts w:ascii="Segoe UI" w:hAnsi="Segoe UI" w:cs="Segoe UI"/>
-          <w:sz w:val="28"/>
-          <w:szCs w:val="28"/>
-        </w:rPr>
-      </w:pPr>
-      <w:r>
-        <w:rPr>
-          <w:rFonts w:ascii="Segoe UI" w:hAnsi="Segoe UI" w:cs="Segoe UI"/>
-          <w:sz w:val="28"/>
-          <w:szCs w:val="28"/>
-        </w:rPr>
-        <w:t>Suddividere i requisiti in gruppi</w:t>
-      </w:r>
-    </w:p>
-    <w:p>
-      <w:pPr>
-        <w:spacing w:after="0" w:line="276" w:lineRule="auto"/>
-        <w:rPr>
-          <w:rFonts w:ascii="Segoe UI" w:hAnsi="Segoe UI" w:cs="Segoe UI"/>
-          <w:sz w:val="28"/>
-          <w:szCs w:val="28"/>
-        </w:rPr>
-      </w:pPr>
-    </w:p>
-    <w:p>
-      <w:pPr>
-        <w:spacing w:after="0" w:line="276" w:lineRule="auto"/>
-        <w:rPr>
-          <w:rFonts w:ascii="Segoe UI" w:hAnsi="Segoe UI" w:cs="Segoe UI"/>
-          <w:sz w:val="28"/>
-          <w:szCs w:val="28"/>
-        </w:rPr>
-      </w:pPr>
-    </w:p>
-    <w:p>
-      <w:pPr>
-        <w:spacing w:after="0" w:line="276" w:lineRule="auto"/>
-        <w:rPr>
-          <w:rFonts w:ascii="Segoe UI" w:hAnsi="Segoe UI" w:cs="Segoe UI"/>
-          <w:sz w:val="28"/>
-          <w:szCs w:val="28"/>
-        </w:rPr>
-      </w:pPr>
-    </w:p>
-    <w:p>
-      <w:pPr>
-        <w:spacing w:after="0" w:line="276" w:lineRule="auto"/>
-        <w:rPr>
-          <w:rFonts w:ascii="Segoe UI" w:hAnsi="Segoe UI" w:cs="Segoe UI"/>
-          <w:sz w:val="28"/>
-          <w:szCs w:val="28"/>
-        </w:rPr>
-      </w:pPr>
-    </w:p>
-    <w:p>
-      <w:pPr>
-        <w:spacing w:after="0" w:line="276" w:lineRule="auto"/>
-        <w:rPr>
-          <w:rFonts w:ascii="Segoe UI" w:hAnsi="Segoe UI" w:cs="Segoe UI"/>
-          <w:sz w:val="28"/>
-          <w:szCs w:val="28"/>
-        </w:rPr>
-      </w:pPr>
-    </w:p>
-    <w:p>
-      <w:pPr>
-        <w:spacing w:after="0" w:line="276" w:lineRule="auto"/>
-        <w:rPr>
-          <w:rFonts w:ascii="Segoe UI" w:hAnsi="Segoe UI" w:cs="Segoe UI"/>
-          <w:sz w:val="28"/>
-          <w:szCs w:val="28"/>
-        </w:rPr>
-      </w:pPr>
-    </w:p>
-    <w:p>
-      <w:pPr>
-        <w:spacing w:after="0" w:line="276" w:lineRule="auto"/>
-        <w:rPr>
-          <w:rFonts w:ascii="Segoe UI" w:hAnsi="Segoe UI" w:cs="Segoe UI"/>
-          <w:sz w:val="28"/>
-          <w:szCs w:val="28"/>
-        </w:rPr>
-      </w:pPr>
-    </w:p>
-    <w:p>
-      <w:pPr>
-        <w:spacing w:after="0" w:line="276" w:lineRule="auto"/>
-        <w:rPr>
-          <w:rFonts w:ascii="Segoe UI" w:hAnsi="Segoe UI" w:cs="Segoe UI"/>
-          <w:sz w:val="28"/>
-          <w:szCs w:val="28"/>
-        </w:rPr>
-      </w:pPr>
-    </w:p>
-    <w:p>
-      <w:pPr>
-        <w:spacing w:after="0" w:line="276" w:lineRule="auto"/>
-        <w:rPr>
-          <w:rFonts w:ascii="Segoe UI" w:hAnsi="Segoe UI" w:cs="Segoe UI"/>
-          <w:sz w:val="28"/>
-          <w:szCs w:val="28"/>
-        </w:rPr>
-      </w:pPr>
-    </w:p>
-    <w:p>
-      <w:pPr>
-        <w:spacing w:after="0" w:line="276" w:lineRule="auto"/>
-        <w:rPr>
-          <w:rFonts w:ascii="Segoe UI" w:hAnsi="Segoe UI" w:cs="Segoe UI"/>
-          <w:sz w:val="28"/>
-          <w:szCs w:val="28"/>
-        </w:rPr>
-      </w:pPr>
-    </w:p>
-    <w:p>
-      <w:pPr>
-        <w:spacing w:after="0" w:line="276" w:lineRule="auto"/>
-        <w:rPr>
-          <w:rFonts w:ascii="Segoe UI" w:hAnsi="Segoe UI" w:cs="Segoe UI"/>
-          <w:sz w:val="28"/>
-          <w:szCs w:val="28"/>
-        </w:rPr>
-      </w:pPr>
-    </w:p>
-    <w:p>
-      <w:pPr>
-        <w:spacing w:after="0" w:line="276" w:lineRule="auto"/>
-        <w:rPr>
-          <w:rFonts w:ascii="Segoe UI" w:hAnsi="Segoe UI" w:cs="Segoe UI"/>
-          <w:sz w:val="28"/>
-          <w:szCs w:val="28"/>
-        </w:rPr>
-      </w:pPr>
-    </w:p>
-    <w:p>
-      <w:pPr>
-        <w:spacing w:after="0" w:line="276" w:lineRule="auto"/>
-        <w:rPr>
-          <w:rFonts w:ascii="Segoe UI" w:hAnsi="Segoe UI" w:cs="Segoe UI"/>
-          <w:sz w:val="28"/>
-          <w:szCs w:val="28"/>
-        </w:rPr>
-      </w:pPr>
-    </w:p>
-    <w:p>
-      <w:pPr>
-        <w:spacing w:after="0" w:line="276" w:lineRule="auto"/>
-        <w:rPr>
-          <w:rFonts w:ascii="Segoe UI" w:hAnsi="Segoe UI" w:cs="Segoe UI"/>
-          <w:sz w:val="28"/>
-          <w:szCs w:val="28"/>
-        </w:rPr>
-      </w:pPr>
-    </w:p>
-    <w:p>
-      <w:pPr>
-        <w:pStyle w:val="Paragrafoelenco"/>
-        <w:numPr>
-          <w:ilvl w:val="0"/>
-          <w:numId w:val="2"/>
-        </w:numPr>
-        <w:spacing w:after="0" w:line="276" w:lineRule="auto"/>
-        <w:rPr>
-          <w:rFonts w:ascii="Segoe UI" w:hAnsi="Segoe UI" w:cs="Segoe UI"/>
-          <w:sz w:val="28"/>
-          <w:szCs w:val="28"/>
-        </w:rPr>
-      </w:pPr>
-      <w:r>
-        <w:rPr>
-          <w:rFonts w:ascii="Segoe UI" w:hAnsi="Segoe UI" w:cs="Segoe UI"/>
-          <w:sz w:val="28"/>
-          <w:szCs w:val="28"/>
-        </w:rPr>
-        <w:t>Basic Step</w:t>
-      </w:r>
-    </w:p>
-    <w:p>
-      <w:pPr>
-        <w:pStyle w:val="Paragrafoelenco"/>
-        <w:numPr>
-          <w:ilvl w:val="1"/>
-          <w:numId w:val="2"/>
-        </w:numPr>
-        <w:spacing w:after="0" w:line="276" w:lineRule="auto"/>
-        <w:rPr>
-          <w:rFonts w:ascii="Segoe UI" w:hAnsi="Segoe UI" w:cs="Segoe UI"/>
-          <w:sz w:val="28"/>
-          <w:szCs w:val="28"/>
-        </w:rPr>
-      </w:pPr>
-      <w:r>
-        <w:rPr>
-          <w:rFonts w:ascii="Segoe UI" w:hAnsi="Segoe UI" w:cs="Segoe UI"/>
-          <w:sz w:val="28"/>
-          <w:szCs w:val="28"/>
-        </w:rPr>
-        <w:t>Identificare i concetti più rilevanti e rappresentarli in uno schema scheletro</w:t>
-      </w:r>
-    </w:p>
-    <w:p>
-      <w:pPr>
-        <w:pStyle w:val="Paragrafoelenco"/>
         <w:spacing w:after="0" w:line="276" w:lineRule="auto"/>
         <w:ind w:left="1440"/>
         <w:rPr>
@@ -776,219 +874,30 @@
     </w:p>
     <w:p>
       <w:pPr>
-        <w:pStyle w:val="Paragrafoelenco"/>
-        <w:numPr>
-          <w:ilvl w:val="0"/>
-          <w:numId w:val="2"/>
-        </w:numPr>
-        <w:spacing w:after="0" w:line="276" w:lineRule="auto"/>
-        <w:rPr>
-          <w:rFonts w:ascii="Segoe UI" w:hAnsi="Segoe UI" w:cs="Segoe UI"/>
-          <w:sz w:val="28"/>
-          <w:szCs w:val="28"/>
-        </w:rPr>
-      </w:pPr>
-      <w:r>
-        <w:rPr>
-          <w:rFonts w:ascii="Segoe UI" w:hAnsi="Segoe UI" w:cs="Segoe UI"/>
-          <w:sz w:val="28"/>
-          <w:szCs w:val="28"/>
-        </w:rPr>
-        <w:t>Step di decomposizione</w:t>
-      </w:r>
-    </w:p>
-    <w:p>
-      <w:pPr>
-        <w:pStyle w:val="Paragrafoelenco"/>
-        <w:numPr>
-          <w:ilvl w:val="1"/>
-          <w:numId w:val="2"/>
-        </w:numPr>
-        <w:spacing w:after="0" w:line="276" w:lineRule="auto"/>
-        <w:rPr>
-          <w:rFonts w:ascii="Segoe UI" w:hAnsi="Segoe UI" w:cs="Segoe UI"/>
-          <w:sz w:val="28"/>
-          <w:szCs w:val="28"/>
-        </w:rPr>
-      </w:pPr>
-      <w:r>
-        <w:rPr>
-          <w:rFonts w:ascii="Segoe UI" w:hAnsi="Segoe UI" w:cs="Segoe UI"/>
-          <w:sz w:val="28"/>
-          <w:szCs w:val="28"/>
-        </w:rPr>
-        <w:lastRenderedPageBreak/>
-        <w:t>Decomporre i requisiti con riferimento ai concetti presenti nello schema scheletro</w:t>
-      </w:r>
-    </w:p>
-    <w:p>
-      <w:pPr>
-        <w:pStyle w:val="Paragrafoelenco"/>
-        <w:spacing w:after="0" w:line="276" w:lineRule="auto"/>
-        <w:ind w:left="1440"/>
-        <w:rPr>
-          <w:rFonts w:ascii="Segoe UI" w:hAnsi="Segoe UI" w:cs="Segoe UI"/>
-          <w:sz w:val="28"/>
-          <w:szCs w:val="28"/>
-        </w:rPr>
-      </w:pPr>
-    </w:p>
-    <w:p>
-      <w:pPr>
-        <w:pStyle w:val="Paragrafoelenco"/>
-        <w:numPr>
-          <w:ilvl w:val="0"/>
-          <w:numId w:val="2"/>
-        </w:numPr>
-        <w:spacing w:after="0" w:line="276" w:lineRule="auto"/>
-        <w:rPr>
-          <w:rFonts w:ascii="Segoe UI" w:hAnsi="Segoe UI" w:cs="Segoe UI"/>
-          <w:sz w:val="28"/>
-          <w:szCs w:val="28"/>
-        </w:rPr>
-      </w:pPr>
-      <w:r>
-        <w:rPr>
-          <w:rFonts w:ascii="Segoe UI" w:hAnsi="Segoe UI" w:cs="Segoe UI"/>
-          <w:sz w:val="28"/>
-          <w:szCs w:val="28"/>
-        </w:rPr>
-        <w:t>Fase iterativa (da ripetere per tutti gli schemi fino a quando non viene rappresentata ogni specifica)</w:t>
-      </w:r>
-    </w:p>
-    <w:p>
-      <w:pPr>
-        <w:pStyle w:val="Paragrafoelenco"/>
-        <w:numPr>
-          <w:ilvl w:val="1"/>
-          <w:numId w:val="2"/>
-        </w:numPr>
-        <w:spacing w:after="0" w:line="276" w:lineRule="auto"/>
-        <w:rPr>
-          <w:rFonts w:ascii="Segoe UI" w:hAnsi="Segoe UI" w:cs="Segoe UI"/>
-          <w:sz w:val="28"/>
-          <w:szCs w:val="28"/>
-        </w:rPr>
-      </w:pPr>
-      <w:r>
-        <w:rPr>
-          <w:rFonts w:ascii="Segoe UI" w:hAnsi="Segoe UI" w:cs="Segoe UI"/>
-          <w:sz w:val="28"/>
-          <w:szCs w:val="28"/>
-        </w:rPr>
-        <w:t>Raffinare i concetti nello schema, in base ai requisiti</w:t>
-      </w:r>
-    </w:p>
-    <w:p>
-      <w:pPr>
-        <w:pStyle w:val="Paragrafoelenco"/>
-        <w:numPr>
-          <w:ilvl w:val="1"/>
-          <w:numId w:val="2"/>
-        </w:numPr>
-        <w:spacing w:after="0" w:line="276" w:lineRule="auto"/>
-        <w:rPr>
-          <w:rFonts w:ascii="Segoe UI" w:hAnsi="Segoe UI" w:cs="Segoe UI"/>
-          <w:sz w:val="28"/>
-          <w:szCs w:val="28"/>
-        </w:rPr>
-      </w:pPr>
-      <w:r>
-        <w:rPr>
-          <w:rFonts w:ascii="Segoe UI" w:hAnsi="Segoe UI" w:cs="Segoe UI"/>
-          <w:sz w:val="28"/>
-          <w:szCs w:val="28"/>
-        </w:rPr>
-        <w:t>Aggiungere nuovi concetti allo schema per descrivere eventuali parti dei requisiti non ancora rappresentate</w:t>
-      </w:r>
-    </w:p>
-    <w:p>
-      <w:pPr>
-        <w:pStyle w:val="Paragrafoelenco"/>
-        <w:spacing w:after="0" w:line="276" w:lineRule="auto"/>
-        <w:ind w:left="1440"/>
-        <w:rPr>
-          <w:rFonts w:ascii="Segoe UI" w:hAnsi="Segoe UI" w:cs="Segoe UI"/>
-          <w:sz w:val="28"/>
-          <w:szCs w:val="28"/>
-        </w:rPr>
-      </w:pPr>
-    </w:p>
-    <w:p>
-      <w:pPr>
-        <w:pStyle w:val="Paragrafoelenco"/>
-        <w:numPr>
-          <w:ilvl w:val="0"/>
-          <w:numId w:val="2"/>
-        </w:numPr>
-        <w:spacing w:after="0" w:line="276" w:lineRule="auto"/>
-        <w:rPr>
-          <w:rFonts w:ascii="Segoe UI" w:hAnsi="Segoe UI" w:cs="Segoe UI"/>
-          <w:sz w:val="28"/>
-          <w:szCs w:val="28"/>
-        </w:rPr>
-      </w:pPr>
-      <w:r>
-        <w:rPr>
-          <w:rFonts w:ascii="Segoe UI" w:hAnsi="Segoe UI" w:cs="Segoe UI"/>
-          <w:sz w:val="28"/>
-          <w:szCs w:val="28"/>
-        </w:rPr>
-        <w:t>Fase di integrazione (da eseguire se è stata utilizzata la fase 3)</w:t>
-      </w:r>
-    </w:p>
-    <w:p>
-      <w:pPr>
-        <w:pStyle w:val="Paragrafoelenco"/>
-        <w:numPr>
-          <w:ilvl w:val="1"/>
-          <w:numId w:val="2"/>
-        </w:numPr>
-        <w:spacing w:after="0" w:line="276" w:lineRule="auto"/>
-        <w:rPr>
-          <w:rFonts w:ascii="Segoe UI" w:hAnsi="Segoe UI" w:cs="Segoe UI"/>
-          <w:sz w:val="28"/>
-          <w:szCs w:val="28"/>
-        </w:rPr>
-      </w:pPr>
-      <w:r>
-        <w:rPr>
-          <w:rFonts w:ascii="Segoe UI" w:hAnsi="Segoe UI" w:cs="Segoe UI"/>
-          <w:sz w:val="28"/>
-          <w:szCs w:val="28"/>
-        </w:rPr>
-        <w:t>Integrare i vari sottoschemi in uno schema generale con riferimento allo schema scheletro</w:t>
-      </w:r>
-    </w:p>
-    <w:p>
-      <w:pPr>
-        <w:pStyle w:val="Paragrafoelenco"/>
-        <w:spacing w:after="0" w:line="276" w:lineRule="auto"/>
-        <w:ind w:left="1440"/>
-        <w:rPr>
-          <w:rFonts w:ascii="Segoe UI" w:hAnsi="Segoe UI" w:cs="Segoe UI"/>
-          <w:sz w:val="28"/>
-          <w:szCs w:val="28"/>
-        </w:rPr>
-      </w:pPr>
-    </w:p>
-    <w:p>
-      <w:pPr>
-        <w:pStyle w:val="Paragrafoelenco"/>
-        <w:numPr>
-          <w:ilvl w:val="0"/>
-          <w:numId w:val="2"/>
-        </w:numPr>
-        <w:spacing w:after="0" w:line="276" w:lineRule="auto"/>
-        <w:rPr>
-          <w:rFonts w:ascii="Segoe UI" w:hAnsi="Segoe UI" w:cs="Segoe UI"/>
-          <w:sz w:val="28"/>
-          <w:szCs w:val="28"/>
-        </w:rPr>
-      </w:pPr>
-      <w:r>
-        <w:rPr>
-          <w:rFonts w:ascii="Segoe UI" w:hAnsi="Segoe UI" w:cs="Segoe UI"/>
+        <w:spacing w:after="0" w:line="276" w:lineRule="auto"/>
+        <w:rPr>
+          <w:rFonts w:ascii="Segoe UI" w:hAnsi="Segoe UI" w:cs="Segoe UI"/>
+          <w:b/>
+          <w:bCs/>
+          <w:sz w:val="28"/>
+          <w:szCs w:val="28"/>
+        </w:rPr>
+      </w:pPr>
+      <w:r>
+        <w:rPr>
+          <w:rFonts w:ascii="Segoe UI" w:hAnsi="Segoe UI" w:cs="Segoe UI"/>
+          <w:b/>
+          <w:bCs/>
+          <w:sz w:val="28"/>
+          <w:szCs w:val="28"/>
+        </w:rPr>
+        <w:t xml:space="preserve">6 – </w:t>
+      </w:r>
+      <w:r>
+        <w:rPr>
+          <w:rFonts w:ascii="Segoe UI" w:hAnsi="Segoe UI" w:cs="Segoe UI"/>
+          <w:b/>
+          <w:bCs/>
           <w:sz w:val="28"/>
           <w:szCs w:val="28"/>
         </w:rPr>
@@ -997,21 +906,36 @@
     </w:p>
     <w:p>
       <w:pPr>
-        <w:pStyle w:val="Paragrafoelenco"/>
-        <w:numPr>
-          <w:ilvl w:val="1"/>
-          <w:numId w:val="2"/>
-        </w:numPr>
-        <w:spacing w:after="0" w:line="276" w:lineRule="auto"/>
-        <w:rPr>
-          <w:rFonts w:ascii="Segoe UI" w:hAnsi="Segoe UI" w:cs="Segoe UI"/>
-          <w:sz w:val="28"/>
-          <w:szCs w:val="28"/>
-        </w:rPr>
-      </w:pPr>
-      <w:r>
-        <w:rPr>
-          <w:rFonts w:ascii="Segoe UI" w:hAnsi="Segoe UI" w:cs="Segoe UI"/>
+        <w:spacing w:after="0" w:line="276" w:lineRule="auto"/>
+        <w:rPr>
+          <w:rFonts w:ascii="Segoe UI" w:hAnsi="Segoe UI" w:cs="Segoe UI"/>
+          <w:b/>
+          <w:bCs/>
+          <w:i/>
+          <w:iCs/>
+          <w:sz w:val="28"/>
+          <w:szCs w:val="28"/>
+        </w:rPr>
+      </w:pPr>
+      <w:r>
+        <w:rPr>
+          <w:rFonts w:ascii="Segoe UI" w:hAnsi="Segoe UI" w:cs="Segoe UI"/>
+          <w:b/>
+          <w:bCs/>
+          <w:i/>
+          <w:iCs/>
+          <w:sz w:val="28"/>
+          <w:szCs w:val="28"/>
+        </w:rPr>
+        <w:t xml:space="preserve">a) </w:t>
+      </w:r>
+      <w:r>
+        <w:rPr>
+          <w:rFonts w:ascii="Segoe UI" w:hAnsi="Segoe UI" w:cs="Segoe UI"/>
+          <w:b/>
+          <w:bCs/>
+          <w:i/>
+          <w:iCs/>
           <w:sz w:val="28"/>
           <w:szCs w:val="28"/>
         </w:rPr>
@@ -1020,21 +944,36 @@
     </w:p>
     <w:p>
       <w:pPr>
-        <w:pStyle w:val="Paragrafoelenco"/>
-        <w:numPr>
-          <w:ilvl w:val="1"/>
-          <w:numId w:val="2"/>
-        </w:numPr>
-        <w:spacing w:after="0" w:line="276" w:lineRule="auto"/>
-        <w:rPr>
-          <w:rFonts w:ascii="Segoe UI" w:hAnsi="Segoe UI" w:cs="Segoe UI"/>
-          <w:sz w:val="28"/>
-          <w:szCs w:val="28"/>
-        </w:rPr>
-      </w:pPr>
-      <w:r>
-        <w:rPr>
-          <w:rFonts w:ascii="Segoe UI" w:hAnsi="Segoe UI" w:cs="Segoe UI"/>
+        <w:spacing w:after="0" w:line="276" w:lineRule="auto"/>
+        <w:rPr>
+          <w:rFonts w:ascii="Segoe UI" w:hAnsi="Segoe UI" w:cs="Segoe UI"/>
+          <w:b/>
+          <w:bCs/>
+          <w:i/>
+          <w:iCs/>
+          <w:sz w:val="28"/>
+          <w:szCs w:val="28"/>
+        </w:rPr>
+      </w:pPr>
+      <w:r>
+        <w:rPr>
+          <w:rFonts w:ascii="Segoe UI" w:hAnsi="Segoe UI" w:cs="Segoe UI"/>
+          <w:b/>
+          <w:bCs/>
+          <w:i/>
+          <w:iCs/>
+          <w:sz w:val="28"/>
+          <w:szCs w:val="28"/>
+        </w:rPr>
+        <w:t xml:space="preserve">b) </w:t>
+      </w:r>
+      <w:r>
+        <w:rPr>
+          <w:rFonts w:ascii="Segoe UI" w:hAnsi="Segoe UI" w:cs="Segoe UI"/>
+          <w:b/>
+          <w:bCs/>
+          <w:i/>
+          <w:iCs/>
           <w:sz w:val="28"/>
           <w:szCs w:val="28"/>
         </w:rPr>
@@ -1043,62 +982,74 @@
     </w:p>
     <w:p>
       <w:pPr>
-        <w:pStyle w:val="Paragrafoelenco"/>
-        <w:numPr>
-          <w:ilvl w:val="1"/>
-          <w:numId w:val="2"/>
-        </w:numPr>
-        <w:spacing w:after="0" w:line="276" w:lineRule="auto"/>
-        <w:rPr>
-          <w:rFonts w:ascii="Segoe UI" w:hAnsi="Segoe UI" w:cs="Segoe UI"/>
-          <w:sz w:val="28"/>
-          <w:szCs w:val="28"/>
-        </w:rPr>
-      </w:pPr>
-      <w:r>
-        <w:rPr>
-          <w:rFonts w:ascii="Segoe UI" w:hAnsi="Segoe UI" w:cs="Segoe UI"/>
-          <w:sz w:val="28"/>
-          <w:szCs w:val="28"/>
-        </w:rPr>
-        <w:t xml:space="preserve">Verifica la </w:t>
-      </w:r>
-      <w:proofErr w:type="spellStart"/>
-      <w:r>
-        <w:rPr>
-          <w:rFonts w:ascii="Segoe UI" w:hAnsi="Segoe UI" w:cs="Segoe UI"/>
-          <w:sz w:val="28"/>
-          <w:szCs w:val="28"/>
-        </w:rPr>
-        <w:t>minimalità</w:t>
-      </w:r>
-      <w:proofErr w:type="spellEnd"/>
-      <w:r>
-        <w:rPr>
-          <w:rFonts w:ascii="Segoe UI" w:hAnsi="Segoe UI" w:cs="Segoe UI"/>
-          <w:sz w:val="28"/>
-          <w:szCs w:val="28"/>
-        </w:rPr>
-        <w:t xml:space="preserve"> dello schema</w:t>
-      </w:r>
-    </w:p>
-    <w:p>
-      <w:pPr>
-        <w:pStyle w:val="Paragrafoelenco"/>
-        <w:numPr>
-          <w:ilvl w:val="1"/>
-          <w:numId w:val="2"/>
-        </w:numPr>
-        <w:spacing w:after="0" w:line="276" w:lineRule="auto"/>
-        <w:rPr>
-          <w:rFonts w:ascii="Segoe UI" w:hAnsi="Segoe UI" w:cs="Segoe UI"/>
-          <w:sz w:val="28"/>
-          <w:szCs w:val="28"/>
-        </w:rPr>
-      </w:pPr>
-      <w:r>
-        <w:rPr>
-          <w:rFonts w:ascii="Segoe UI" w:hAnsi="Segoe UI" w:cs="Segoe UI"/>
+        <w:spacing w:after="0" w:line="276" w:lineRule="auto"/>
+        <w:rPr>
+          <w:rFonts w:ascii="Segoe UI" w:hAnsi="Segoe UI" w:cs="Segoe UI"/>
+          <w:b/>
+          <w:bCs/>
+          <w:i/>
+          <w:iCs/>
+          <w:sz w:val="28"/>
+          <w:szCs w:val="28"/>
+        </w:rPr>
+      </w:pPr>
+      <w:r>
+        <w:rPr>
+          <w:rFonts w:ascii="Segoe UI" w:hAnsi="Segoe UI" w:cs="Segoe UI"/>
+          <w:b/>
+          <w:bCs/>
+          <w:i/>
+          <w:iCs/>
+          <w:sz w:val="28"/>
+          <w:szCs w:val="28"/>
+        </w:rPr>
+        <w:t xml:space="preserve">c) </w:t>
+      </w:r>
+      <w:r>
+        <w:rPr>
+          <w:rFonts w:ascii="Segoe UI" w:hAnsi="Segoe UI" w:cs="Segoe UI"/>
+          <w:b/>
+          <w:bCs/>
+          <w:i/>
+          <w:iCs/>
+          <w:sz w:val="28"/>
+          <w:szCs w:val="28"/>
+        </w:rPr>
+        <w:t>Verifica la minimalità dello schema</w:t>
+      </w:r>
+    </w:p>
+    <w:p>
+      <w:pPr>
+        <w:spacing w:after="0" w:line="276" w:lineRule="auto"/>
+        <w:rPr>
+          <w:rFonts w:ascii="Segoe UI" w:hAnsi="Segoe UI" w:cs="Segoe UI"/>
+          <w:b/>
+          <w:bCs/>
+          <w:i/>
+          <w:iCs/>
+          <w:sz w:val="28"/>
+          <w:szCs w:val="28"/>
+        </w:rPr>
+      </w:pPr>
+      <w:r>
+        <w:rPr>
+          <w:rFonts w:ascii="Segoe UI" w:hAnsi="Segoe UI" w:cs="Segoe UI"/>
+          <w:b/>
+          <w:bCs/>
+          <w:i/>
+          <w:iCs/>
+          <w:sz w:val="28"/>
+          <w:szCs w:val="28"/>
+        </w:rPr>
+        <w:t xml:space="preserve">d) </w:t>
+      </w:r>
+      <w:r>
+        <w:rPr>
+          <w:rFonts w:ascii="Segoe UI" w:hAnsi="Segoe UI" w:cs="Segoe UI"/>
+          <w:b/>
+          <w:bCs/>
+          <w:i/>
+          <w:iCs/>
           <w:sz w:val="28"/>
           <w:szCs w:val="28"/>
         </w:rPr>
@@ -1457,6 +1408,184 @@
     </w:lvl>
   </w:abstractNum>
   <w:abstractNum w:abstractNumId="3" w15:restartNumberingAfterBreak="0">
+    <w:nsid w:val="56414A69"/>
+    <w:multiLevelType w:val="hybridMultilevel"/>
+    <w:tmpl w:val="158AD06A"/>
+    <w:lvl w:ilvl="0" w:tplc="959AB34C">
+      <w:start w:val="5"/>
+      <w:numFmt w:val="decimal"/>
+      <w:lvlText w:val="%1"/>
+      <w:lvlJc w:val="left"/>
+      <w:pPr>
+        <w:ind w:left="720" w:hanging="360"/>
+      </w:pPr>
+      <w:rPr>
+        <w:rFonts w:hint="default"/>
+      </w:rPr>
+    </w:lvl>
+    <w:lvl w:ilvl="1" w:tplc="04100019">
+      <w:start w:val="1"/>
+      <w:numFmt w:val="lowerLetter"/>
+      <w:lvlText w:val="%2."/>
+      <w:lvlJc w:val="left"/>
+      <w:pPr>
+        <w:ind w:left="1440" w:hanging="360"/>
+      </w:pPr>
+    </w:lvl>
+    <w:lvl w:ilvl="2" w:tplc="0410001B" w:tentative="1">
+      <w:start w:val="1"/>
+      <w:numFmt w:val="lowerRoman"/>
+      <w:lvlText w:val="%3."/>
+      <w:lvlJc w:val="right"/>
+      <w:pPr>
+        <w:ind w:left="2160" w:hanging="180"/>
+      </w:pPr>
+    </w:lvl>
+    <w:lvl w:ilvl="3" w:tplc="0410000F" w:tentative="1">
+      <w:start w:val="1"/>
+      <w:numFmt w:val="decimal"/>
+      <w:lvlText w:val="%4."/>
+      <w:lvlJc w:val="left"/>
+      <w:pPr>
+        <w:ind w:left="2880" w:hanging="360"/>
+      </w:pPr>
+    </w:lvl>
+    <w:lvl w:ilvl="4" w:tplc="04100019" w:tentative="1">
+      <w:start w:val="1"/>
+      <w:numFmt w:val="lowerLetter"/>
+      <w:lvlText w:val="%5."/>
+      <w:lvlJc w:val="left"/>
+      <w:pPr>
+        <w:ind w:left="3600" w:hanging="360"/>
+      </w:pPr>
+    </w:lvl>
+    <w:lvl w:ilvl="5" w:tplc="0410001B" w:tentative="1">
+      <w:start w:val="1"/>
+      <w:numFmt w:val="lowerRoman"/>
+      <w:lvlText w:val="%6."/>
+      <w:lvlJc w:val="right"/>
+      <w:pPr>
+        <w:ind w:left="4320" w:hanging="180"/>
+      </w:pPr>
+    </w:lvl>
+    <w:lvl w:ilvl="6" w:tplc="0410000F" w:tentative="1">
+      <w:start w:val="1"/>
+      <w:numFmt w:val="decimal"/>
+      <w:lvlText w:val="%7."/>
+      <w:lvlJc w:val="left"/>
+      <w:pPr>
+        <w:ind w:left="5040" w:hanging="360"/>
+      </w:pPr>
+    </w:lvl>
+    <w:lvl w:ilvl="7" w:tplc="04100019" w:tentative="1">
+      <w:start w:val="1"/>
+      <w:numFmt w:val="lowerLetter"/>
+      <w:lvlText w:val="%8."/>
+      <w:lvlJc w:val="left"/>
+      <w:pPr>
+        <w:ind w:left="5760" w:hanging="360"/>
+      </w:pPr>
+    </w:lvl>
+    <w:lvl w:ilvl="8" w:tplc="0410001B" w:tentative="1">
+      <w:start w:val="1"/>
+      <w:numFmt w:val="lowerRoman"/>
+      <w:lvlText w:val="%9."/>
+      <w:lvlJc w:val="right"/>
+      <w:pPr>
+        <w:ind w:left="6480" w:hanging="180"/>
+      </w:pPr>
+    </w:lvl>
+  </w:abstractNum>
+  <w:abstractNum w:abstractNumId="4" w15:restartNumberingAfterBreak="0">
+    <w:nsid w:val="5D67703A"/>
+    <w:multiLevelType w:val="hybridMultilevel"/>
+    <w:tmpl w:val="3C166770"/>
+    <w:lvl w:ilvl="0" w:tplc="96303212">
+      <w:start w:val="5"/>
+      <w:numFmt w:val="decimal"/>
+      <w:lvlText w:val="%1"/>
+      <w:lvlJc w:val="left"/>
+      <w:pPr>
+        <w:ind w:left="720" w:hanging="360"/>
+      </w:pPr>
+      <w:rPr>
+        <w:rFonts w:hint="default"/>
+      </w:rPr>
+    </w:lvl>
+    <w:lvl w:ilvl="1" w:tplc="04100019" w:tentative="1">
+      <w:start w:val="1"/>
+      <w:numFmt w:val="lowerLetter"/>
+      <w:lvlText w:val="%2."/>
+      <w:lvlJc w:val="left"/>
+      <w:pPr>
+        <w:ind w:left="1440" w:hanging="360"/>
+      </w:pPr>
+    </w:lvl>
+    <w:lvl w:ilvl="2" w:tplc="0410001B" w:tentative="1">
+      <w:start w:val="1"/>
+      <w:numFmt w:val="lowerRoman"/>
+      <w:lvlText w:val="%3."/>
+      <w:lvlJc w:val="right"/>
+      <w:pPr>
+        <w:ind w:left="2160" w:hanging="180"/>
+      </w:pPr>
+    </w:lvl>
+    <w:lvl w:ilvl="3" w:tplc="0410000F" w:tentative="1">
+      <w:start w:val="1"/>
+      <w:numFmt w:val="decimal"/>
+      <w:lvlText w:val="%4."/>
+      <w:lvlJc w:val="left"/>
+      <w:pPr>
+        <w:ind w:left="2880" w:hanging="360"/>
+      </w:pPr>
+    </w:lvl>
+    <w:lvl w:ilvl="4" w:tplc="04100019" w:tentative="1">
+      <w:start w:val="1"/>
+      <w:numFmt w:val="lowerLetter"/>
+      <w:lvlText w:val="%5."/>
+      <w:lvlJc w:val="left"/>
+      <w:pPr>
+        <w:ind w:left="3600" w:hanging="360"/>
+      </w:pPr>
+    </w:lvl>
+    <w:lvl w:ilvl="5" w:tplc="0410001B" w:tentative="1">
+      <w:start w:val="1"/>
+      <w:numFmt w:val="lowerRoman"/>
+      <w:lvlText w:val="%6."/>
+      <w:lvlJc w:val="right"/>
+      <w:pPr>
+        <w:ind w:left="4320" w:hanging="180"/>
+      </w:pPr>
+    </w:lvl>
+    <w:lvl w:ilvl="6" w:tplc="0410000F" w:tentative="1">
+      <w:start w:val="1"/>
+      <w:numFmt w:val="decimal"/>
+      <w:lvlText w:val="%7."/>
+      <w:lvlJc w:val="left"/>
+      <w:pPr>
+        <w:ind w:left="5040" w:hanging="360"/>
+      </w:pPr>
+    </w:lvl>
+    <w:lvl w:ilvl="7" w:tplc="04100019" w:tentative="1">
+      <w:start w:val="1"/>
+      <w:numFmt w:val="lowerLetter"/>
+      <w:lvlText w:val="%8."/>
+      <w:lvlJc w:val="left"/>
+      <w:pPr>
+        <w:ind w:left="5760" w:hanging="360"/>
+      </w:pPr>
+    </w:lvl>
+    <w:lvl w:ilvl="8" w:tplc="0410001B" w:tentative="1">
+      <w:start w:val="1"/>
+      <w:numFmt w:val="lowerRoman"/>
+      <w:lvlText w:val="%9."/>
+      <w:lvlJc w:val="right"/>
+      <w:pPr>
+        <w:ind w:left="6480" w:hanging="180"/>
+      </w:pPr>
+    </w:lvl>
+  </w:abstractNum>
+  <w:abstractNum w:abstractNumId="5" w15:restartNumberingAfterBreak="0">
     <w:nsid w:val="67F744D6"/>
     <w:multiLevelType w:val="hybridMultilevel"/>
     <w:tmpl w:val="F25E8FDE"/>
@@ -1546,13 +1675,19 @@
     <w:abstractNumId w:val="0"/>
   </w:num>
   <w:num w:numId="2">
-    <w:abstractNumId w:val="3"/>
+    <w:abstractNumId w:val="5"/>
   </w:num>
   <w:num w:numId="3">
     <w:abstractNumId w:val="1"/>
   </w:num>
   <w:num w:numId="4">
     <w:abstractNumId w:val="2"/>
+  </w:num>
+  <w:num w:numId="5">
+    <w:abstractNumId w:val="3"/>
+  </w:num>
+  <w:num w:numId="6">
+    <w:abstractNumId w:val="4"/>
   </w:num>
 </w:numbering>
 </file>

</xml_diff>